<commit_message>
Work on Spring Data Code First Exercise
</commit_message>
<xml_diff>
--- a/Software Engineering/Java DB Fundamentals/Databases Advanced - Hibernate/04. Spring Data Code First/Exercise Assignment/04. DB-Advanced-Hibernate-Hibernate-Code-First-Exercises.docx
+++ b/Software Engineering/Java DB Fundamentals/Databases Advanced - Hibernate/04. Spring Data Code First/Exercise Assignment/04. DB-Advanced-Hibernate-Hibernate-Code-First-Exercises.docx
@@ -69,8 +69,13 @@
           <w:tab w:val="clear" w:pos="1843"/>
         </w:tabs>
       </w:pPr>
-      <w:r>
-        <w:t>Gringotts Database</w:t>
+      <w:proofErr w:type="spellStart"/>
+      <w:r>
+        <w:t>Gringotts</w:t>
+      </w:r>
+      <w:proofErr w:type="spellEnd"/>
+      <w:r>
+        <w:t xml:space="preserve"> Database</w:t>
       </w:r>
     </w:p>
     <w:p>
@@ -89,6 +94,7 @@
         </w:rPr>
         <w:t xml:space="preserve"> </w:t>
       </w:r>
+      <w:proofErr w:type="spellStart"/>
       <w:r>
         <w:rPr>
           <w:b/>
@@ -119,6 +125,7 @@
         </w:rPr>
         <w:t>eposits</w:t>
       </w:r>
+      <w:proofErr w:type="spellEnd"/>
       <w:r>
         <w:t xml:space="preserve"> using the Code First approach. The table should contain the following fields:</w:t>
       </w:r>
@@ -167,6 +174,7 @@
           <w:numId w:val="5"/>
         </w:numPr>
       </w:pPr>
+      <w:proofErr w:type="spellStart"/>
       <w:r>
         <w:rPr>
           <w:b/>
@@ -191,6 +199,7 @@
         </w:rPr>
         <w:t>ame</w:t>
       </w:r>
+      <w:proofErr w:type="spellEnd"/>
       <w:r>
         <w:t xml:space="preserve"> – Text field with max length of 50 symbols</w:t>
       </w:r>
@@ -206,6 +215,7 @@
           <w:numId w:val="5"/>
         </w:numPr>
       </w:pPr>
+      <w:proofErr w:type="spellStart"/>
       <w:r>
         <w:rPr>
           <w:b/>
@@ -230,6 +240,7 @@
         </w:rPr>
         <w:t>ame</w:t>
       </w:r>
+      <w:proofErr w:type="spellEnd"/>
       <w:r>
         <w:rPr>
           <w:b/>
@@ -296,6 +307,7 @@
           <w:numId w:val="5"/>
         </w:numPr>
       </w:pPr>
+      <w:proofErr w:type="spellStart"/>
       <w:r>
         <w:rPr>
           <w:b/>
@@ -332,6 +344,7 @@
         </w:rPr>
         <w:t>reator</w:t>
       </w:r>
+      <w:proofErr w:type="spellEnd"/>
       <w:r>
         <w:t xml:space="preserve"> – Text field with max length of 100 symbols</w:t>
       </w:r>
@@ -344,6 +357,7 @@
           <w:numId w:val="5"/>
         </w:numPr>
       </w:pPr>
+      <w:proofErr w:type="spellStart"/>
       <w:r>
         <w:rPr>
           <w:b/>
@@ -356,6 +370,7 @@
         </w:rPr>
         <w:t>ize</w:t>
       </w:r>
+      <w:proofErr w:type="spellEnd"/>
       <w:r>
         <w:rPr>
           <w:b/>
@@ -383,6 +398,7 @@
           <w:numId w:val="5"/>
         </w:numPr>
       </w:pPr>
+      <w:proofErr w:type="spellStart"/>
       <w:r>
         <w:rPr>
           <w:b/>
@@ -407,6 +423,7 @@
         </w:rPr>
         <w:t>roup</w:t>
       </w:r>
+      <w:proofErr w:type="spellEnd"/>
       <w:r>
         <w:t xml:space="preserve"> - Text field with max length of 20 symbols</w:t>
       </w:r>
@@ -419,6 +436,7 @@
           <w:numId w:val="5"/>
         </w:numPr>
       </w:pPr>
+      <w:proofErr w:type="spellStart"/>
       <w:r>
         <w:rPr>
           <w:b/>
@@ -443,6 +461,7 @@
         </w:rPr>
         <w:t>ate</w:t>
       </w:r>
+      <w:proofErr w:type="spellEnd"/>
       <w:r>
         <w:rPr>
           <w:lang w:val="bg-BG"/>
@@ -461,6 +480,7 @@
           <w:numId w:val="5"/>
         </w:numPr>
       </w:pPr>
+      <w:proofErr w:type="spellStart"/>
       <w:r>
         <w:rPr>
           <w:b/>
@@ -473,6 +493,7 @@
         </w:rPr>
         <w:t>mount</w:t>
       </w:r>
+      <w:proofErr w:type="spellEnd"/>
       <w:r>
         <w:rPr>
           <w:b/>
@@ -491,6 +512,7 @@
           <w:numId w:val="5"/>
         </w:numPr>
       </w:pPr>
+      <w:proofErr w:type="spellStart"/>
       <w:r>
         <w:rPr>
           <w:b/>
@@ -515,6 +537,7 @@
         </w:rPr>
         <w:t>nterest</w:t>
       </w:r>
+      <w:proofErr w:type="spellEnd"/>
       <w:r>
         <w:rPr>
           <w:b/>
@@ -533,6 +556,7 @@
           <w:numId w:val="5"/>
         </w:numPr>
       </w:pPr>
+      <w:proofErr w:type="spellStart"/>
       <w:r>
         <w:rPr>
           <w:b/>
@@ -545,6 +569,7 @@
         </w:rPr>
         <w:t>harge</w:t>
       </w:r>
+      <w:proofErr w:type="spellEnd"/>
       <w:r>
         <w:t xml:space="preserve"> - Floating point number field</w:t>
       </w:r>
@@ -557,6 +582,7 @@
           <w:numId w:val="5"/>
         </w:numPr>
       </w:pPr>
+      <w:proofErr w:type="spellStart"/>
       <w:r>
         <w:rPr>
           <w:b/>
@@ -593,6 +619,7 @@
         </w:rPr>
         <w:t>ate</w:t>
       </w:r>
+      <w:proofErr w:type="spellEnd"/>
       <w:r>
         <w:t xml:space="preserve"> – Date and time field</w:t>
       </w:r>
@@ -605,6 +632,7 @@
           <w:numId w:val="5"/>
         </w:numPr>
       </w:pPr>
+      <w:proofErr w:type="spellStart"/>
       <w:r>
         <w:rPr>
           <w:b/>
@@ -641,6 +669,7 @@
         </w:rPr>
         <w:t>xpired</w:t>
       </w:r>
+      <w:proofErr w:type="spellEnd"/>
       <w:r>
         <w:t xml:space="preserve"> – Boolean field</w:t>
       </w:r>
@@ -690,7 +719,7 @@
             <v:path o:extrusionok="f" gradientshapeok="t" o:connecttype="rect"/>
             <o:lock v:ext="edit" aspectratio="t"/>
           </v:shapetype>
-          <v:shape id="_x0000_i1025" type="#_x0000_t75" style="width:260.5pt;height:213pt">
+          <v:shape id="_x0000_i1025" type="#_x0000_t75" style="width:260.25pt;height:213pt">
             <v:imagedata r:id="rId9" o:title="dd"/>
           </v:shape>
         </w:pict>
@@ -914,10 +943,18 @@
         </w:rPr>
       </w:pPr>
       <w:r>
-        <w:t>1 special symbol (</w:t>
-      </w:r>
-      <w:r>
-        <w:t>!, @, #, $, %, ^, &amp;, *, (, ), _, +, &lt;, &gt;, ?</w:t>
+        <w:t xml:space="preserve">1 special symbol </w:t>
+      </w:r>
+      <w:proofErr w:type="gramStart"/>
+      <w:r>
+        <w:t>(</w:t>
+      </w:r>
+      <w:r>
+        <w:t>!,</w:t>
+      </w:r>
+      <w:proofErr w:type="gramEnd"/>
+      <w:r>
+        <w:t xml:space="preserve"> @, #, $, %, ^, &amp;, *, (, ), _, +, &lt;, &gt;, ?</w:t>
       </w:r>
       <w:r>
         <w:t>)</w:t>
@@ -1115,6 +1152,7 @@
           <w:numId w:val="3"/>
         </w:numPr>
       </w:pPr>
+      <w:proofErr w:type="spellStart"/>
       <w:r>
         <w:rPr>
           <w:b/>
@@ -1139,6 +1177,7 @@
         </w:rPr>
         <w:t>icture</w:t>
       </w:r>
+      <w:proofErr w:type="spellEnd"/>
       <w:r>
         <w:t xml:space="preserve"> </w:t>
       </w:r>
@@ -1155,10 +1194,21 @@
         <w:t xml:space="preserve"> </w:t>
       </w:r>
       <w:r>
-        <w:t xml:space="preserve">(.jpeg or .png) </w:t>
-      </w:r>
-      <w:r>
-        <w:t>with size maximum of 1MB</w:t>
+        <w:t>(.jpeg or .</w:t>
+      </w:r>
+      <w:proofErr w:type="spellStart"/>
+      <w:r>
+        <w:t>png</w:t>
+      </w:r>
+      <w:proofErr w:type="spellEnd"/>
+      <w:r>
+        <w:t xml:space="preserve">) </w:t>
+      </w:r>
+      <w:r>
+        <w:t xml:space="preserve">with </w:t>
+      </w:r>
+      <w:r>
+        <w:t>set maximum size</w:t>
       </w:r>
     </w:p>
     <w:p>
@@ -1169,6 +1219,7 @@
           <w:numId w:val="3"/>
         </w:numPr>
       </w:pPr>
+      <w:proofErr w:type="spellStart"/>
       <w:r>
         <w:rPr>
           <w:b/>
@@ -1193,6 +1244,7 @@
         </w:rPr>
         <w:t>n</w:t>
       </w:r>
+      <w:proofErr w:type="spellEnd"/>
       <w:r>
         <w:t xml:space="preserve"> –</w:t>
       </w:r>
@@ -1214,6 +1266,7 @@
           <w:numId w:val="3"/>
         </w:numPr>
       </w:pPr>
+      <w:proofErr w:type="spellStart"/>
       <w:r>
         <w:rPr>
           <w:b/>
@@ -1238,6 +1291,7 @@
         </w:rPr>
         <w:t>n</w:t>
       </w:r>
+      <w:proofErr w:type="spellEnd"/>
       <w:r>
         <w:t xml:space="preserve"> –</w:t>
       </w:r>
@@ -1280,6 +1334,7 @@
           <w:numId w:val="3"/>
         </w:numPr>
       </w:pPr>
+      <w:proofErr w:type="spellStart"/>
       <w:r>
         <w:rPr>
           <w:b/>
@@ -1304,6 +1359,7 @@
         </w:rPr>
         <w:t>eleted</w:t>
       </w:r>
+      <w:proofErr w:type="spellEnd"/>
       <w:r>
         <w:t xml:space="preserve"> </w:t>
       </w:r>
@@ -1383,7 +1439,35 @@
         <w:rPr>
           <w:lang w:val="en-GB"/>
         </w:rPr>
-        <w:t xml:space="preserve"> (id, first_name, last_name, t</w:t>
+        <w:t xml:space="preserve"> (id, </w:t>
+      </w:r>
+      <w:proofErr w:type="spellStart"/>
+      <w:r>
+        <w:rPr>
+          <w:lang w:val="en-GB"/>
+        </w:rPr>
+        <w:t>first_name</w:t>
+      </w:r>
+      <w:proofErr w:type="spellEnd"/>
+      <w:r>
+        <w:rPr>
+          <w:lang w:val="en-GB"/>
+        </w:rPr>
+        <w:t xml:space="preserve">, </w:t>
+      </w:r>
+      <w:proofErr w:type="spellStart"/>
+      <w:r>
+        <w:rPr>
+          <w:lang w:val="en-GB"/>
+        </w:rPr>
+        <w:t>last_name</w:t>
+      </w:r>
+      <w:proofErr w:type="spellEnd"/>
+      <w:r>
+        <w:rPr>
+          <w:lang w:val="en-GB"/>
+        </w:rPr>
+        <w:t>, t</w:t>
       </w:r>
       <w:r>
         <w:rPr>
@@ -1433,7 +1517,14 @@
         <w:rPr>
           <w:lang w:val="en-GB"/>
         </w:rPr>
-        <w:t>(a</w:t>
+        <w:t>(</w:t>
+      </w:r>
+      <w:proofErr w:type="spellStart"/>
+      <w:r>
+        <w:rPr>
+          <w:lang w:val="en-GB"/>
+        </w:rPr>
+        <w:t>a</w:t>
       </w:r>
       <w:r>
         <w:rPr>
@@ -1451,13 +1542,49 @@
         <w:rPr>
           <w:lang w:val="en-GB"/>
         </w:rPr>
-        <w:t xml:space="preserve">umber, </w:t>
-      </w:r>
-      <w:r>
-        <w:rPr>
-          <w:lang w:val="en-GB"/>
-        </w:rPr>
-        <w:t>first_name, last_name, p</w:t>
+        <w:t>umber</w:t>
+      </w:r>
+      <w:proofErr w:type="spellEnd"/>
+      <w:r>
+        <w:rPr>
+          <w:lang w:val="en-GB"/>
+        </w:rPr>
+        <w:t xml:space="preserve">, </w:t>
+      </w:r>
+      <w:proofErr w:type="spellStart"/>
+      <w:r>
+        <w:rPr>
+          <w:lang w:val="en-GB"/>
+        </w:rPr>
+        <w:t>first_name</w:t>
+      </w:r>
+      <w:proofErr w:type="spellEnd"/>
+      <w:r>
+        <w:rPr>
+          <w:lang w:val="en-GB"/>
+        </w:rPr>
+        <w:t xml:space="preserve">, </w:t>
+      </w:r>
+      <w:proofErr w:type="spellStart"/>
+      <w:r>
+        <w:rPr>
+          <w:lang w:val="en-GB"/>
+        </w:rPr>
+        <w:t>last_name</w:t>
+      </w:r>
+      <w:proofErr w:type="spellEnd"/>
+      <w:r>
+        <w:rPr>
+          <w:lang w:val="en-GB"/>
+        </w:rPr>
+        <w:t xml:space="preserve">, </w:t>
+      </w:r>
+      <w:proofErr w:type="spellStart"/>
+      <w:r>
+        <w:rPr>
+          <w:lang w:val="en-GB"/>
+        </w:rPr>
+        <w:t>p</w:t>
       </w:r>
       <w:r>
         <w:rPr>
@@ -1469,7 +1596,35 @@
         <w:rPr>
           <w:lang w:val="en-GB"/>
         </w:rPr>
-        <w:t>_number, emergency_name, e</w:t>
+        <w:t>_number</w:t>
+      </w:r>
+      <w:proofErr w:type="spellEnd"/>
+      <w:r>
+        <w:rPr>
+          <w:lang w:val="en-GB"/>
+        </w:rPr>
+        <w:t xml:space="preserve">, </w:t>
+      </w:r>
+      <w:proofErr w:type="spellStart"/>
+      <w:r>
+        <w:rPr>
+          <w:lang w:val="en-GB"/>
+        </w:rPr>
+        <w:t>emergency_name</w:t>
+      </w:r>
+      <w:proofErr w:type="spellEnd"/>
+      <w:r>
+        <w:rPr>
+          <w:lang w:val="en-GB"/>
+        </w:rPr>
+        <w:t xml:space="preserve">, </w:t>
+      </w:r>
+      <w:proofErr w:type="spellStart"/>
+      <w:r>
+        <w:rPr>
+          <w:lang w:val="en-GB"/>
+        </w:rPr>
+        <w:t>e</w:t>
       </w:r>
       <w:r>
         <w:rPr>
@@ -1487,7 +1642,14 @@
         <w:rPr>
           <w:lang w:val="en-GB"/>
         </w:rPr>
-        <w:t xml:space="preserve">umber, </w:t>
+        <w:t>umber</w:t>
+      </w:r>
+      <w:proofErr w:type="spellEnd"/>
+      <w:r>
+        <w:rPr>
+          <w:lang w:val="en-GB"/>
+        </w:rPr>
+        <w:t xml:space="preserve">, </w:t>
       </w:r>
       <w:r>
         <w:rPr>
@@ -1513,6 +1675,7 @@
           <w:lang w:val="en-GB"/>
         </w:rPr>
       </w:pPr>
+      <w:proofErr w:type="spellStart"/>
       <w:r>
         <w:rPr>
           <w:b/>
@@ -1541,11 +1704,19 @@
         </w:rPr>
         <w:t>tatus</w:t>
       </w:r>
-      <w:r>
-        <w:rPr>
-          <w:lang w:val="en-GB"/>
-        </w:rPr>
-        <w:t xml:space="preserve"> (r</w:t>
+      <w:proofErr w:type="spellEnd"/>
+      <w:r>
+        <w:rPr>
+          <w:lang w:val="en-GB"/>
+        </w:rPr>
+        <w:t xml:space="preserve"> (</w:t>
+      </w:r>
+      <w:proofErr w:type="spellStart"/>
+      <w:r>
+        <w:rPr>
+          <w:lang w:val="en-GB"/>
+        </w:rPr>
+        <w:t>r</w:t>
       </w:r>
       <w:r>
         <w:rPr>
@@ -1563,7 +1734,14 @@
         <w:rPr>
           <w:lang w:val="en-GB"/>
         </w:rPr>
-        <w:t xml:space="preserve">tatus, </w:t>
+        <w:t>tatus</w:t>
+      </w:r>
+      <w:proofErr w:type="spellEnd"/>
+      <w:r>
+        <w:rPr>
+          <w:lang w:val="en-GB"/>
+        </w:rPr>
+        <w:t xml:space="preserve">, </w:t>
       </w:r>
       <w:r>
         <w:rPr>
@@ -1589,6 +1767,7 @@
           <w:lang w:val="en-GB"/>
         </w:rPr>
       </w:pPr>
+      <w:proofErr w:type="spellStart"/>
       <w:r>
         <w:rPr>
           <w:b/>
@@ -1601,13 +1780,28 @@
           <w:b/>
           <w:lang w:val="en-GB"/>
         </w:rPr>
-        <w:t xml:space="preserve">ypes </w:t>
-      </w:r>
-      <w:r>
-        <w:rPr>
-          <w:lang w:val="en-GB"/>
-        </w:rPr>
-        <w:t>(r</w:t>
+        <w:t>ypes</w:t>
+      </w:r>
+      <w:proofErr w:type="spellEnd"/>
+      <w:r>
+        <w:rPr>
+          <w:b/>
+          <w:lang w:val="en-GB"/>
+        </w:rPr>
+        <w:t xml:space="preserve"> </w:t>
+      </w:r>
+      <w:r>
+        <w:rPr>
+          <w:lang w:val="en-GB"/>
+        </w:rPr>
+        <w:t>(</w:t>
+      </w:r>
+      <w:proofErr w:type="spellStart"/>
+      <w:r>
+        <w:rPr>
+          <w:lang w:val="en-GB"/>
+        </w:rPr>
+        <w:t>r</w:t>
       </w:r>
       <w:r>
         <w:rPr>
@@ -1625,7 +1819,14 @@
         <w:rPr>
           <w:lang w:val="en-GB"/>
         </w:rPr>
-        <w:t xml:space="preserve">ype, </w:t>
+        <w:t>ype</w:t>
+      </w:r>
+      <w:proofErr w:type="spellEnd"/>
+      <w:r>
+        <w:rPr>
+          <w:lang w:val="en-GB"/>
+        </w:rPr>
+        <w:t xml:space="preserve">, </w:t>
       </w:r>
       <w:r>
         <w:rPr>
@@ -1651,6 +1852,7 @@
           <w:lang w:val="en-GB"/>
         </w:rPr>
       </w:pPr>
+      <w:proofErr w:type="spellStart"/>
       <w:r>
         <w:rPr>
           <w:b/>
@@ -1665,17 +1867,32 @@
         </w:rPr>
         <w:t>ypes</w:t>
       </w:r>
-      <w:r>
-        <w:rPr>
-          <w:lang w:val="en-GB"/>
-        </w:rPr>
-        <w:t xml:space="preserve"> (bed_t</w:t>
-      </w:r>
-      <w:r>
-        <w:rPr>
-          <w:lang w:val="en-GB"/>
-        </w:rPr>
-        <w:t xml:space="preserve">ype, </w:t>
+      <w:proofErr w:type="spellEnd"/>
+      <w:r>
+        <w:rPr>
+          <w:lang w:val="en-GB"/>
+        </w:rPr>
+        <w:t xml:space="preserve"> (</w:t>
+      </w:r>
+      <w:proofErr w:type="spellStart"/>
+      <w:r>
+        <w:rPr>
+          <w:lang w:val="en-GB"/>
+        </w:rPr>
+        <w:t>bed_t</w:t>
+      </w:r>
+      <w:r>
+        <w:rPr>
+          <w:lang w:val="en-GB"/>
+        </w:rPr>
+        <w:t>ype</w:t>
+      </w:r>
+      <w:proofErr w:type="spellEnd"/>
+      <w:r>
+        <w:rPr>
+          <w:lang w:val="en-GB"/>
+        </w:rPr>
+        <w:t xml:space="preserve">, </w:t>
       </w:r>
       <w:r>
         <w:rPr>
@@ -1719,7 +1936,14 @@
         <w:rPr>
           <w:lang w:val="en-GB"/>
         </w:rPr>
-        <w:t>(r</w:t>
+        <w:t>(</w:t>
+      </w:r>
+      <w:proofErr w:type="spellStart"/>
+      <w:r>
+        <w:rPr>
+          <w:lang w:val="en-GB"/>
+        </w:rPr>
+        <w:t>r</w:t>
       </w:r>
       <w:r>
         <w:rPr>
@@ -1731,13 +1955,62 @@
         <w:rPr>
           <w:lang w:val="en-GB"/>
         </w:rPr>
-        <w:t>_number, room_type, bed_type, rate, room_s</w:t>
-      </w:r>
-      <w:r>
-        <w:rPr>
-          <w:lang w:val="en-GB"/>
-        </w:rPr>
-        <w:t xml:space="preserve">tatus, </w:t>
+        <w:t>_number</w:t>
+      </w:r>
+      <w:proofErr w:type="spellEnd"/>
+      <w:r>
+        <w:rPr>
+          <w:lang w:val="en-GB"/>
+        </w:rPr>
+        <w:t xml:space="preserve">, </w:t>
+      </w:r>
+      <w:proofErr w:type="spellStart"/>
+      <w:r>
+        <w:rPr>
+          <w:lang w:val="en-GB"/>
+        </w:rPr>
+        <w:t>room_type</w:t>
+      </w:r>
+      <w:proofErr w:type="spellEnd"/>
+      <w:r>
+        <w:rPr>
+          <w:lang w:val="en-GB"/>
+        </w:rPr>
+        <w:t xml:space="preserve">, </w:t>
+      </w:r>
+      <w:proofErr w:type="spellStart"/>
+      <w:r>
+        <w:rPr>
+          <w:lang w:val="en-GB"/>
+        </w:rPr>
+        <w:t>bed_type</w:t>
+      </w:r>
+      <w:proofErr w:type="spellEnd"/>
+      <w:r>
+        <w:rPr>
+          <w:lang w:val="en-GB"/>
+        </w:rPr>
+        <w:t xml:space="preserve">, rate, </w:t>
+      </w:r>
+      <w:proofErr w:type="spellStart"/>
+      <w:r>
+        <w:rPr>
+          <w:lang w:val="en-GB"/>
+        </w:rPr>
+        <w:t>room_s</w:t>
+      </w:r>
+      <w:r>
+        <w:rPr>
+          <w:lang w:val="en-GB"/>
+        </w:rPr>
+        <w:t>tatus</w:t>
+      </w:r>
+      <w:proofErr w:type="spellEnd"/>
+      <w:r>
+        <w:rPr>
+          <w:lang w:val="en-GB"/>
+        </w:rPr>
+        <w:t xml:space="preserve">, </w:t>
       </w:r>
       <w:r>
         <w:rPr>
@@ -1787,7 +2060,42 @@
         <w:rPr>
           <w:lang w:val="en-GB"/>
         </w:rPr>
-        <w:t>id, payment_date, account_number, f</w:t>
+        <w:t xml:space="preserve">id, </w:t>
+      </w:r>
+      <w:proofErr w:type="spellStart"/>
+      <w:r>
+        <w:rPr>
+          <w:lang w:val="en-GB"/>
+        </w:rPr>
+        <w:t>payment_date</w:t>
+      </w:r>
+      <w:proofErr w:type="spellEnd"/>
+      <w:r>
+        <w:rPr>
+          <w:lang w:val="en-GB"/>
+        </w:rPr>
+        <w:t xml:space="preserve">, </w:t>
+      </w:r>
+      <w:proofErr w:type="spellStart"/>
+      <w:r>
+        <w:rPr>
+          <w:lang w:val="en-GB"/>
+        </w:rPr>
+        <w:t>account_number</w:t>
+      </w:r>
+      <w:proofErr w:type="spellEnd"/>
+      <w:r>
+        <w:rPr>
+          <w:lang w:val="en-GB"/>
+        </w:rPr>
+        <w:t xml:space="preserve">, </w:t>
+      </w:r>
+      <w:proofErr w:type="spellStart"/>
+      <w:r>
+        <w:rPr>
+          <w:lang w:val="en-GB"/>
+        </w:rPr>
+        <w:t>f</w:t>
       </w:r>
       <w:r>
         <w:rPr>
@@ -1811,7 +2119,21 @@
         <w:rPr>
           <w:lang w:val="en-GB"/>
         </w:rPr>
-        <w:t>_occupied, l</w:t>
+        <w:t>_occupied</w:t>
+      </w:r>
+      <w:proofErr w:type="spellEnd"/>
+      <w:r>
+        <w:rPr>
+          <w:lang w:val="en-GB"/>
+        </w:rPr>
+        <w:t xml:space="preserve">, </w:t>
+      </w:r>
+      <w:proofErr w:type="spellStart"/>
+      <w:r>
+        <w:rPr>
+          <w:lang w:val="en-GB"/>
+        </w:rPr>
+        <w:t>l</w:t>
       </w:r>
       <w:r>
         <w:rPr>
@@ -1835,7 +2157,21 @@
         <w:rPr>
           <w:lang w:val="en-GB"/>
         </w:rPr>
-        <w:t>_occupied, t</w:t>
+        <w:t>_occupied</w:t>
+      </w:r>
+      <w:proofErr w:type="spellEnd"/>
+      <w:r>
+        <w:rPr>
+          <w:lang w:val="en-GB"/>
+        </w:rPr>
+        <w:t xml:space="preserve">, </w:t>
+      </w:r>
+      <w:proofErr w:type="spellStart"/>
+      <w:r>
+        <w:rPr>
+          <w:lang w:val="en-GB"/>
+        </w:rPr>
+        <w:t>t</w:t>
       </w:r>
       <w:r>
         <w:rPr>
@@ -1847,7 +2183,21 @@
         <w:rPr>
           <w:lang w:val="en-GB"/>
         </w:rPr>
-        <w:t>_days, amount_c</w:t>
+        <w:t>_days</w:t>
+      </w:r>
+      <w:proofErr w:type="spellEnd"/>
+      <w:r>
+        <w:rPr>
+          <w:lang w:val="en-GB"/>
+        </w:rPr>
+        <w:t xml:space="preserve">, </w:t>
+      </w:r>
+      <w:proofErr w:type="spellStart"/>
+      <w:r>
+        <w:rPr>
+          <w:lang w:val="en-GB"/>
+        </w:rPr>
+        <w:t>amount_c</w:t>
       </w:r>
       <w:r>
         <w:rPr>
@@ -1859,7 +2209,21 @@
         <w:rPr>
           <w:lang w:val="en-GB"/>
         </w:rPr>
-        <w:t>d, t</w:t>
+        <w:t>d</w:t>
+      </w:r>
+      <w:proofErr w:type="spellEnd"/>
+      <w:r>
+        <w:rPr>
+          <w:lang w:val="en-GB"/>
+        </w:rPr>
+        <w:t xml:space="preserve">, </w:t>
+      </w:r>
+      <w:proofErr w:type="spellStart"/>
+      <w:r>
+        <w:rPr>
+          <w:lang w:val="en-GB"/>
+        </w:rPr>
+        <w:t>t</w:t>
       </w:r>
       <w:r>
         <w:rPr>
@@ -1871,7 +2235,21 @@
         <w:rPr>
           <w:lang w:val="en-GB"/>
         </w:rPr>
-        <w:t>_rate, t</w:t>
+        <w:t>_rate</w:t>
+      </w:r>
+      <w:proofErr w:type="spellEnd"/>
+      <w:r>
+        <w:rPr>
+          <w:lang w:val="en-GB"/>
+        </w:rPr>
+        <w:t xml:space="preserve">, </w:t>
+      </w:r>
+      <w:proofErr w:type="spellStart"/>
+      <w:r>
+        <w:rPr>
+          <w:lang w:val="en-GB"/>
+        </w:rPr>
+        <w:t>t</w:t>
       </w:r>
       <w:r>
         <w:rPr>
@@ -1883,7 +2261,21 @@
         <w:rPr>
           <w:lang w:val="en-GB"/>
         </w:rPr>
-        <w:t>_amount, p</w:t>
+        <w:t>_amount</w:t>
+      </w:r>
+      <w:proofErr w:type="spellEnd"/>
+      <w:r>
+        <w:rPr>
+          <w:lang w:val="en-GB"/>
+        </w:rPr>
+        <w:t xml:space="preserve">, </w:t>
+      </w:r>
+      <w:proofErr w:type="spellStart"/>
+      <w:r>
+        <w:rPr>
+          <w:lang w:val="en-GB"/>
+        </w:rPr>
+        <w:t>p</w:t>
       </w:r>
       <w:r>
         <w:rPr>
@@ -1901,7 +2293,14 @@
         <w:rPr>
           <w:lang w:val="en-GB"/>
         </w:rPr>
-        <w:t xml:space="preserve">otal, </w:t>
+        <w:t>otal</w:t>
+      </w:r>
+      <w:proofErr w:type="spellEnd"/>
+      <w:r>
+        <w:rPr>
+          <w:lang w:val="en-GB"/>
+        </w:rPr>
+        <w:t xml:space="preserve">, </w:t>
       </w:r>
       <w:r>
         <w:rPr>
@@ -1951,7 +2350,14 @@
         <w:rPr>
           <w:lang w:val="en-GB"/>
         </w:rPr>
-        <w:t>id, d</w:t>
+        <w:t xml:space="preserve">id, </w:t>
+      </w:r>
+      <w:proofErr w:type="spellStart"/>
+      <w:r>
+        <w:rPr>
+          <w:lang w:val="en-GB"/>
+        </w:rPr>
+        <w:t>d</w:t>
       </w:r>
       <w:r>
         <w:rPr>
@@ -1963,7 +2369,21 @@
         <w:rPr>
           <w:lang w:val="en-GB"/>
         </w:rPr>
-        <w:t>_occupied, a</w:t>
+        <w:t>_occupied</w:t>
+      </w:r>
+      <w:proofErr w:type="spellEnd"/>
+      <w:r>
+        <w:rPr>
+          <w:lang w:val="en-GB"/>
+        </w:rPr>
+        <w:t xml:space="preserve">, </w:t>
+      </w:r>
+      <w:proofErr w:type="spellStart"/>
+      <w:r>
+        <w:rPr>
+          <w:lang w:val="en-GB"/>
+        </w:rPr>
+        <w:t>a</w:t>
       </w:r>
       <w:r>
         <w:rPr>
@@ -1975,7 +2395,35 @@
         <w:rPr>
           <w:lang w:val="en-GB"/>
         </w:rPr>
-        <w:t>_number, room_number, r</w:t>
+        <w:t>_number</w:t>
+      </w:r>
+      <w:proofErr w:type="spellEnd"/>
+      <w:r>
+        <w:rPr>
+          <w:lang w:val="en-GB"/>
+        </w:rPr>
+        <w:t xml:space="preserve">, </w:t>
+      </w:r>
+      <w:proofErr w:type="spellStart"/>
+      <w:r>
+        <w:rPr>
+          <w:lang w:val="en-GB"/>
+        </w:rPr>
+        <w:t>room_number</w:t>
+      </w:r>
+      <w:proofErr w:type="spellEnd"/>
+      <w:r>
+        <w:rPr>
+          <w:lang w:val="en-GB"/>
+        </w:rPr>
+        <w:t xml:space="preserve">, </w:t>
+      </w:r>
+      <w:proofErr w:type="spellStart"/>
+      <w:r>
+        <w:rPr>
+          <w:lang w:val="en-GB"/>
+        </w:rPr>
+        <w:t>r</w:t>
       </w:r>
       <w:r>
         <w:rPr>
@@ -1987,13 +2435,34 @@
         <w:rPr>
           <w:lang w:val="en-GB"/>
         </w:rPr>
-        <w:t>_applied, phone_c</w:t>
-      </w:r>
-      <w:r>
-        <w:rPr>
-          <w:lang w:val="en-GB"/>
-        </w:rPr>
-        <w:t xml:space="preserve">harge, </w:t>
+        <w:t>_applied</w:t>
+      </w:r>
+      <w:proofErr w:type="spellEnd"/>
+      <w:r>
+        <w:rPr>
+          <w:lang w:val="en-GB"/>
+        </w:rPr>
+        <w:t xml:space="preserve">, </w:t>
+      </w:r>
+      <w:proofErr w:type="spellStart"/>
+      <w:r>
+        <w:rPr>
+          <w:lang w:val="en-GB"/>
+        </w:rPr>
+        <w:t>phone_c</w:t>
+      </w:r>
+      <w:r>
+        <w:rPr>
+          <w:lang w:val="en-GB"/>
+        </w:rPr>
+        <w:t>harge</w:t>
+      </w:r>
+      <w:proofErr w:type="spellEnd"/>
+      <w:r>
+        <w:rPr>
+          <w:lang w:val="en-GB"/>
+        </w:rPr>
+        <w:t xml:space="preserve">, </w:t>
       </w:r>
       <w:r>
         <w:rPr>
@@ -2109,7 +2578,11 @@
         <w:t xml:space="preserve">, </w:t>
       </w:r>
       <w:r>
-        <w:t>name, email, c</w:t>
+        <w:t xml:space="preserve">name, email, </w:t>
+      </w:r>
+      <w:proofErr w:type="spellStart"/>
+      <w:r>
+        <w:t>c</w:t>
       </w:r>
       <w:r>
         <w:t>redit</w:t>
@@ -2124,7 +2597,11 @@
         <w:t>_n</w:t>
       </w:r>
       <w:r>
-        <w:t>umber)</w:t>
+        <w:t>umber</w:t>
+      </w:r>
+      <w:proofErr w:type="spellEnd"/>
+      <w:r>
+        <w:t>)</w:t>
       </w:r>
     </w:p>
     <w:p>
@@ -2135,12 +2612,14 @@
           <w:numId w:val="7"/>
         </w:numPr>
       </w:pPr>
+      <w:proofErr w:type="spellStart"/>
       <w:r>
         <w:rPr>
           <w:b/>
         </w:rPr>
         <w:t>store_location</w:t>
       </w:r>
+      <w:proofErr w:type="spellEnd"/>
       <w:r>
         <w:t xml:space="preserve"> (</w:t>
       </w:r>
@@ -2150,9 +2629,11 @@
       <w:r>
         <w:t xml:space="preserve">, </w:t>
       </w:r>
+      <w:proofErr w:type="spellStart"/>
       <w:r>
         <w:t>location_name</w:t>
       </w:r>
+      <w:proofErr w:type="spellEnd"/>
       <w:r>
         <w:t>)</w:t>
       </w:r>
@@ -2181,19 +2662,39 @@
         <w:t xml:space="preserve"> (</w:t>
       </w:r>
       <w:r>
-        <w:t>id, p</w:t>
+        <w:t xml:space="preserve">id, </w:t>
+      </w:r>
+      <w:proofErr w:type="spellStart"/>
+      <w:r>
+        <w:t>p</w:t>
       </w:r>
       <w:r>
         <w:t>roduct</w:t>
       </w:r>
       <w:r>
-        <w:t>_id, c</w:t>
+        <w:t>_id</w:t>
+      </w:r>
+      <w:proofErr w:type="spellEnd"/>
+      <w:r>
+        <w:t xml:space="preserve">, </w:t>
+      </w:r>
+      <w:proofErr w:type="spellStart"/>
+      <w:r>
+        <w:t>c</w:t>
       </w:r>
       <w:r>
         <w:t>usto</w:t>
       </w:r>
       <w:r>
-        <w:t>mer_id, s</w:t>
+        <w:t>mer_id</w:t>
+      </w:r>
+      <w:proofErr w:type="spellEnd"/>
+      <w:r>
+        <w:t xml:space="preserve">, </w:t>
+      </w:r>
+      <w:proofErr w:type="spellStart"/>
+      <w:r>
+        <w:t>s</w:t>
       </w:r>
       <w:r>
         <w:t>tore</w:t>
@@ -2205,7 +2706,11 @@
         <w:t>ocation</w:t>
       </w:r>
       <w:r>
-        <w:t>_id, d</w:t>
+        <w:t>_id</w:t>
+      </w:r>
+      <w:proofErr w:type="spellEnd"/>
+      <w:r>
+        <w:t>, d</w:t>
       </w:r>
       <w:r>
         <w:t>ate)</w:t>
@@ -2259,8 +2764,6 @@
       <w:pPr>
         <w:pStyle w:val="Heading3"/>
       </w:pPr>
-      <w:bookmarkStart w:id="0" w:name="_GoBack"/>
-      <w:bookmarkEnd w:id="0"/>
       <w:r>
         <w:t>Hint</w:t>
       </w:r>
@@ -2310,11 +2813,19 @@
           <w:rFonts w:ascii="Consolas" w:hAnsi="Consolas"/>
         </w:rPr>
       </w:pPr>
+      <w:proofErr w:type="spellStart"/>
       <w:r>
         <w:rPr>
           <w:rFonts w:ascii="Consolas" w:hAnsi="Consolas"/>
         </w:rPr>
-        <w:t xml:space="preserve">int </w:t>
+        <w:t>int</w:t>
+      </w:r>
+      <w:proofErr w:type="spellEnd"/>
+      <w:r>
+        <w:rPr>
+          <w:rFonts w:ascii="Consolas" w:hAnsi="Consolas"/>
+        </w:rPr>
+        <w:t xml:space="preserve"> </w:t>
       </w:r>
       <w:r>
         <w:rPr>
@@ -2400,11 +2911,19 @@
           <w:rFonts w:ascii="Consolas" w:hAnsi="Consolas"/>
         </w:rPr>
       </w:pPr>
+      <w:proofErr w:type="spellStart"/>
       <w:r>
         <w:rPr>
           <w:rFonts w:ascii="Consolas" w:hAnsi="Consolas"/>
         </w:rPr>
-        <w:t>BigDecimal p</w:t>
+        <w:t>BigDecimal</w:t>
+      </w:r>
+      <w:proofErr w:type="spellEnd"/>
+      <w:r>
+        <w:rPr>
+          <w:rFonts w:ascii="Consolas" w:hAnsi="Consolas"/>
+        </w:rPr>
+        <w:t xml:space="preserve"> p</w:t>
       </w:r>
       <w:r>
         <w:rPr>
@@ -2428,14 +2947,22 @@
         <w:rPr>
           <w:rFonts w:ascii="Consolas" w:hAnsi="Consolas"/>
         </w:rPr>
-        <w:t>Set&lt;Sale&gt; s</w:t>
-      </w:r>
+        <w:t xml:space="preserve">Set&lt;Sale&gt; </w:t>
+      </w:r>
+      <w:proofErr w:type="spellStart"/>
       <w:r>
         <w:rPr>
           <w:rFonts w:ascii="Consolas" w:hAnsi="Consolas"/>
         </w:rPr>
+        <w:t>s</w:t>
+      </w:r>
+      <w:r>
+        <w:rPr>
+          <w:rFonts w:ascii="Consolas" w:hAnsi="Consolas"/>
+        </w:rPr>
         <w:t>alesOfProduct</w:t>
       </w:r>
+      <w:proofErr w:type="spellEnd"/>
     </w:p>
     <w:p>
       <w:pPr>
@@ -2473,11 +3000,19 @@
           <w:rFonts w:ascii="Consolas" w:hAnsi="Consolas"/>
         </w:rPr>
       </w:pPr>
+      <w:proofErr w:type="spellStart"/>
       <w:r>
         <w:rPr>
           <w:rFonts w:ascii="Consolas" w:hAnsi="Consolas"/>
         </w:rPr>
-        <w:t xml:space="preserve">int </w:t>
+        <w:t>int</w:t>
+      </w:r>
+      <w:proofErr w:type="spellEnd"/>
+      <w:r>
+        <w:rPr>
+          <w:rFonts w:ascii="Consolas" w:hAnsi="Consolas"/>
+        </w:rPr>
+        <w:t xml:space="preserve"> </w:t>
       </w:r>
       <w:r>
         <w:rPr>
@@ -2555,14 +3090,22 @@
         <w:rPr>
           <w:rFonts w:ascii="Consolas" w:hAnsi="Consolas"/>
         </w:rPr>
-        <w:t>String c</w:t>
-      </w:r>
+        <w:t xml:space="preserve">String </w:t>
+      </w:r>
+      <w:proofErr w:type="spellStart"/>
       <w:r>
         <w:rPr>
           <w:rFonts w:ascii="Consolas" w:hAnsi="Consolas"/>
         </w:rPr>
+        <w:t>c</w:t>
+      </w:r>
+      <w:r>
+        <w:rPr>
+          <w:rFonts w:ascii="Consolas" w:hAnsi="Consolas"/>
+        </w:rPr>
         <w:t>reditCardNumber</w:t>
       </w:r>
+      <w:proofErr w:type="spellEnd"/>
     </w:p>
     <w:p>
       <w:pPr>
@@ -2579,14 +3122,22 @@
         <w:rPr>
           <w:rFonts w:ascii="Consolas" w:hAnsi="Consolas"/>
         </w:rPr>
-        <w:t>Set&lt;Sale&gt; s</w:t>
-      </w:r>
+        <w:t xml:space="preserve">Set&lt;Sale&gt; </w:t>
+      </w:r>
+      <w:proofErr w:type="spellStart"/>
       <w:r>
         <w:rPr>
           <w:rFonts w:ascii="Consolas" w:hAnsi="Consolas"/>
         </w:rPr>
+        <w:t>s</w:t>
+      </w:r>
+      <w:r>
+        <w:rPr>
+          <w:rFonts w:ascii="Consolas" w:hAnsi="Consolas"/>
+        </w:rPr>
         <w:t>alesForCustomer</w:t>
       </w:r>
+      <w:proofErr w:type="spellEnd"/>
     </w:p>
     <w:p>
       <w:pPr>
@@ -2599,6 +3150,7 @@
           <w:rFonts w:ascii="Consolas" w:hAnsi="Consolas"/>
         </w:rPr>
       </w:pPr>
+      <w:proofErr w:type="spellStart"/>
       <w:r>
         <w:rPr>
           <w:rFonts w:ascii="Consolas" w:hAnsi="Consolas"/>
@@ -2606,6 +3158,7 @@
         </w:rPr>
         <w:t>StoreLocation</w:t>
       </w:r>
+      <w:proofErr w:type="spellEnd"/>
       <w:r>
         <w:rPr>
           <w:rFonts w:ascii="Consolas" w:hAnsi="Consolas"/>
@@ -2624,11 +3177,19 @@
           <w:rFonts w:ascii="Consolas" w:hAnsi="Consolas"/>
         </w:rPr>
       </w:pPr>
+      <w:proofErr w:type="spellStart"/>
       <w:r>
         <w:rPr>
           <w:rFonts w:ascii="Consolas" w:hAnsi="Consolas"/>
         </w:rPr>
-        <w:t xml:space="preserve">int </w:t>
+        <w:t>int</w:t>
+      </w:r>
+      <w:proofErr w:type="spellEnd"/>
+      <w:r>
+        <w:rPr>
+          <w:rFonts w:ascii="Consolas" w:hAnsi="Consolas"/>
+        </w:rPr>
+        <w:t xml:space="preserve"> </w:t>
       </w:r>
       <w:r>
         <w:rPr>
@@ -2652,14 +3213,22 @@
         <w:rPr>
           <w:rFonts w:ascii="Consolas" w:hAnsi="Consolas"/>
         </w:rPr>
-        <w:t>String locationN</w:t>
-      </w:r>
+        <w:t xml:space="preserve">String </w:t>
+      </w:r>
+      <w:proofErr w:type="spellStart"/>
       <w:r>
         <w:rPr>
           <w:rFonts w:ascii="Consolas" w:hAnsi="Consolas"/>
         </w:rPr>
+        <w:t>locationN</w:t>
+      </w:r>
+      <w:r>
+        <w:rPr>
+          <w:rFonts w:ascii="Consolas" w:hAnsi="Consolas"/>
+        </w:rPr>
         <w:t>ame</w:t>
       </w:r>
+      <w:proofErr w:type="spellEnd"/>
     </w:p>
     <w:p>
       <w:pPr>
@@ -2676,14 +3245,22 @@
         <w:rPr>
           <w:rFonts w:ascii="Consolas" w:hAnsi="Consolas"/>
         </w:rPr>
-        <w:t>Set&lt;Sale&gt; s</w:t>
-      </w:r>
+        <w:t xml:space="preserve">Set&lt;Sale&gt; </w:t>
+      </w:r>
+      <w:proofErr w:type="spellStart"/>
       <w:r>
         <w:rPr>
           <w:rFonts w:ascii="Consolas" w:hAnsi="Consolas"/>
         </w:rPr>
+        <w:t>s</w:t>
+      </w:r>
+      <w:r>
+        <w:rPr>
+          <w:rFonts w:ascii="Consolas" w:hAnsi="Consolas"/>
+        </w:rPr>
         <w:t>alesInStore</w:t>
       </w:r>
+      <w:proofErr w:type="spellEnd"/>
     </w:p>
     <w:p>
       <w:pPr>
@@ -2721,11 +3298,19 @@
           <w:rFonts w:ascii="Consolas" w:hAnsi="Consolas"/>
         </w:rPr>
       </w:pPr>
+      <w:proofErr w:type="spellStart"/>
       <w:r>
         <w:rPr>
           <w:rFonts w:ascii="Consolas" w:hAnsi="Consolas"/>
         </w:rPr>
-        <w:t xml:space="preserve">int </w:t>
+        <w:t>int</w:t>
+      </w:r>
+      <w:proofErr w:type="spellEnd"/>
+      <w:r>
+        <w:rPr>
+          <w:rFonts w:ascii="Consolas" w:hAnsi="Consolas"/>
+        </w:rPr>
+        <w:t xml:space="preserve"> </w:t>
       </w:r>
       <w:r>
         <w:rPr>
@@ -2749,14 +3334,22 @@
         <w:rPr>
           <w:rFonts w:ascii="Consolas" w:hAnsi="Consolas"/>
         </w:rPr>
-        <w:t>Product p</w:t>
-      </w:r>
+        <w:t xml:space="preserve">Product </w:t>
+      </w:r>
+      <w:proofErr w:type="spellStart"/>
       <w:r>
         <w:rPr>
           <w:rFonts w:ascii="Consolas" w:hAnsi="Consolas"/>
         </w:rPr>
+        <w:t>p</w:t>
+      </w:r>
+      <w:r>
+        <w:rPr>
+          <w:rFonts w:ascii="Consolas" w:hAnsi="Consolas"/>
+        </w:rPr>
         <w:t>roduct</w:t>
       </w:r>
+      <w:proofErr w:type="spellEnd"/>
     </w:p>
     <w:p>
       <w:pPr>
@@ -2779,14 +3372,22 @@
         <w:rPr>
           <w:rFonts w:ascii="Consolas" w:hAnsi="Consolas"/>
         </w:rPr>
-        <w:t>tomer c</w:t>
-      </w:r>
+        <w:t xml:space="preserve">tomer </w:t>
+      </w:r>
+      <w:proofErr w:type="spellStart"/>
       <w:r>
         <w:rPr>
           <w:rFonts w:ascii="Consolas" w:hAnsi="Consolas"/>
         </w:rPr>
+        <w:t>c</w:t>
+      </w:r>
+      <w:r>
+        <w:rPr>
+          <w:rFonts w:ascii="Consolas" w:hAnsi="Consolas"/>
+        </w:rPr>
         <w:t>ustomer</w:t>
       </w:r>
+      <w:proofErr w:type="spellEnd"/>
     </w:p>
     <w:p>
       <w:pPr>
@@ -2799,18 +3400,34 @@
           <w:rFonts w:ascii="Consolas" w:hAnsi="Consolas"/>
         </w:rPr>
       </w:pPr>
+      <w:proofErr w:type="spellStart"/>
       <w:r>
         <w:rPr>
           <w:rFonts w:ascii="Consolas" w:hAnsi="Consolas"/>
         </w:rPr>
-        <w:t>StoreLocation s</w:t>
-      </w:r>
+        <w:t>StoreLocation</w:t>
+      </w:r>
+      <w:proofErr w:type="spellEnd"/>
       <w:r>
         <w:rPr>
           <w:rFonts w:ascii="Consolas" w:hAnsi="Consolas"/>
         </w:rPr>
+        <w:t xml:space="preserve"> </w:t>
+      </w:r>
+      <w:proofErr w:type="spellStart"/>
+      <w:r>
+        <w:rPr>
+          <w:rFonts w:ascii="Consolas" w:hAnsi="Consolas"/>
+        </w:rPr>
+        <w:t>s</w:t>
+      </w:r>
+      <w:r>
+        <w:rPr>
+          <w:rFonts w:ascii="Consolas" w:hAnsi="Consolas"/>
+        </w:rPr>
         <w:t>toreLocation</w:t>
       </w:r>
+      <w:proofErr w:type="spellEnd"/>
     </w:p>
     <w:p>
       <w:pPr>
@@ -2827,8 +3444,16 @@
         <w:rPr>
           <w:rFonts w:ascii="Consolas" w:hAnsi="Consolas"/>
         </w:rPr>
-        <w:t>Date date</w:t>
-      </w:r>
+        <w:t xml:space="preserve">Date </w:t>
+      </w:r>
+      <w:proofErr w:type="spellStart"/>
+      <w:r>
+        <w:rPr>
+          <w:rFonts w:ascii="Consolas" w:hAnsi="Consolas"/>
+        </w:rPr>
+        <w:t>date</w:t>
+      </w:r>
+      <w:proofErr w:type="spellEnd"/>
     </w:p>
     <w:p>
       <w:pPr>
@@ -2884,6 +3509,27 @@
       <w:r>
         <w:t>He offered you to give you the fit note for free if you help him. You decided that’s a great opportunity to save 20 leva and go out tonight with friends and also you would expand your portfolio with 1 project.</w:t>
       </w:r>
+      <w:r>
+        <w:t xml:space="preserve"> </w:t>
+      </w:r>
+      <w:r>
+        <w:t xml:space="preserve">// </w:t>
+      </w:r>
+      <w:r>
+        <w:t>R</w:t>
+      </w:r>
+      <w:r>
+        <w:t>est in peace</w:t>
+      </w:r>
+      <w:r>
+        <w:t>,</w:t>
+      </w:r>
+      <w:r>
+        <w:t xml:space="preserve"> English</w:t>
+      </w:r>
+      <w:r>
+        <w:t>.</w:t>
+      </w:r>
     </w:p>
     <w:p>
       <w:r>
@@ -2913,6 +3559,9 @@
       <w:r>
         <w:t xml:space="preserve"> Make sure all data is validated before inserting in the database.</w:t>
       </w:r>
+      <w:r>
+        <w:t xml:space="preserve"> </w:t>
+      </w:r>
     </w:p>
     <w:p>
       <w:pPr>
@@ -2927,7 +3576,12 @@
         <w:t xml:space="preserve">Make console based user interface so the doctor can </w:t>
       </w:r>
       <w:r>
-        <w:t>use easily the database.</w:t>
+        <w:t>use easi</w:t>
+      </w:r>
+      <w:bookmarkStart w:id="0" w:name="_GoBack"/>
+      <w:bookmarkEnd w:id="0"/>
+      <w:r>
+        <w:t>ly the database.</w:t>
       </w:r>
     </w:p>
     <w:p>
@@ -3008,9 +3662,11 @@
       <w:r>
         <w:t xml:space="preserve">Again, it’s modification time this time not so big. Add 2 new properties to the user first name and last name. Also, add one more property </w:t>
       </w:r>
+      <w:proofErr w:type="spellStart"/>
       <w:r>
         <w:t>FullName</w:t>
       </w:r>
+      <w:proofErr w:type="spellEnd"/>
       <w:r>
         <w:t xml:space="preserve"> that would return the concatenation of first and last name separated by a single space. That property must be generated only when we need it (there is no need to keep it in the database). Migrate the database with the new schema of the table and make sure no data is lost when updating.</w:t>
       </w:r>
@@ -3231,6 +3887,7 @@
         </w:rPr>
         <w:t>' can appear between them. Examples of valid users: "</w:t>
       </w:r>
+      <w:proofErr w:type="spellStart"/>
       <w:r>
         <w:rPr>
           <w:b/>
@@ -3240,6 +3897,7 @@
         </w:rPr>
         <w:t>stephan</w:t>
       </w:r>
+      <w:proofErr w:type="spellEnd"/>
       <w:r>
         <w:rPr>
           <w:sz w:val="22"/>
@@ -3263,6 +3921,8 @@
         </w:rPr>
         <w:t>", "</w:t>
       </w:r>
+      <w:proofErr w:type="spellStart"/>
+      <w:proofErr w:type="gramStart"/>
       <w:r>
         <w:rPr>
           <w:b/>
@@ -3272,6 +3932,8 @@
         </w:rPr>
         <w:t>s.johnson</w:t>
       </w:r>
+      <w:proofErr w:type="spellEnd"/>
+      <w:proofErr w:type="gramEnd"/>
       <w:r>
         <w:rPr>
           <w:sz w:val="22"/>
@@ -3279,6 +3941,7 @@
         </w:rPr>
         <w:t>", "</w:t>
       </w:r>
+      <w:proofErr w:type="spellStart"/>
       <w:r>
         <w:rPr>
           <w:b/>
@@ -3288,6 +3951,7 @@
         </w:rPr>
         <w:t>st_steward</w:t>
       </w:r>
+      <w:proofErr w:type="spellEnd"/>
       <w:r>
         <w:rPr>
           <w:sz w:val="22"/>
@@ -3295,6 +3959,7 @@
         </w:rPr>
         <w:t>", "</w:t>
       </w:r>
+      <w:proofErr w:type="spellStart"/>
       <w:r>
         <w:rPr>
           <w:b/>
@@ -3304,6 +3969,7 @@
         </w:rPr>
         <w:t>softuni-bulgaria</w:t>
       </w:r>
+      <w:proofErr w:type="spellEnd"/>
       <w:r>
         <w:rPr>
           <w:sz w:val="22"/>
@@ -3341,8 +4007,25 @@
           <w:sz w:val="22"/>
           <w:szCs w:val="22"/>
         </w:rPr>
-        <w:t>", ".....", "</w:t>
-      </w:r>
+        <w:t>", "</w:t>
+      </w:r>
+      <w:proofErr w:type="gramStart"/>
+      <w:r>
+        <w:rPr>
+          <w:sz w:val="22"/>
+          <w:szCs w:val="22"/>
+        </w:rPr>
+        <w:t>.....</w:t>
+      </w:r>
+      <w:proofErr w:type="gramEnd"/>
+      <w:r>
+        <w:rPr>
+          <w:sz w:val="22"/>
+          <w:szCs w:val="22"/>
+        </w:rPr>
+        <w:t>", "</w:t>
+      </w:r>
+      <w:proofErr w:type="spellStart"/>
       <w:r>
         <w:rPr>
           <w:b/>
@@ -3350,7 +4033,17 @@
           <w:sz w:val="22"/>
           <w:szCs w:val="22"/>
         </w:rPr>
-        <w:t>nakov_-</w:t>
+        <w:t>nakov</w:t>
+      </w:r>
+      <w:proofErr w:type="spellEnd"/>
+      <w:r>
+        <w:rPr>
+          <w:b/>
+          <w:bCs/>
+          <w:sz w:val="22"/>
+          <w:szCs w:val="22"/>
+        </w:rPr>
+        <w:t>_-</w:t>
       </w:r>
       <w:r>
         <w:rPr>
@@ -3366,8 +4059,19 @@
           <w:sz w:val="22"/>
           <w:szCs w:val="22"/>
         </w:rPr>
-        <w:t>_steve</w:t>
-      </w:r>
+        <w:t>_</w:t>
+      </w:r>
+      <w:proofErr w:type="spellStart"/>
+      <w:r>
+        <w:rPr>
+          <w:b/>
+          <w:bCs/>
+          <w:sz w:val="22"/>
+          <w:szCs w:val="22"/>
+        </w:rPr>
+        <w:t>steve</w:t>
+      </w:r>
+      <w:proofErr w:type="spellEnd"/>
       <w:r>
         <w:rPr>
           <w:sz w:val="22"/>
@@ -3518,6 +4222,7 @@
         </w:rPr>
         <w:t>". Examples of invalid hosts: "</w:t>
       </w:r>
+      <w:proofErr w:type="spellStart"/>
       <w:r>
         <w:rPr>
           <w:b/>
@@ -3527,12 +4232,21 @@
         </w:rPr>
         <w:t>helloworld</w:t>
       </w:r>
-      <w:r>
-        <w:rPr>
-          <w:sz w:val="22"/>
-          <w:szCs w:val="22"/>
-        </w:rPr>
-        <w:t>", "</w:t>
+      <w:proofErr w:type="spellEnd"/>
+      <w:r>
+        <w:rPr>
+          <w:sz w:val="22"/>
+          <w:szCs w:val="22"/>
+        </w:rPr>
+        <w:t xml:space="preserve">", </w:t>
+      </w:r>
+      <w:proofErr w:type="gramStart"/>
+      <w:r>
+        <w:rPr>
+          <w:sz w:val="22"/>
+          <w:szCs w:val="22"/>
+        </w:rPr>
+        <w:t>"</w:t>
       </w:r>
       <w:r>
         <w:rPr>
@@ -3541,7 +4255,37 @@
           <w:sz w:val="22"/>
           <w:szCs w:val="22"/>
         </w:rPr>
-        <w:t>.unknown.soft.</w:t>
+        <w:t>.</w:t>
+      </w:r>
+      <w:proofErr w:type="spellStart"/>
+      <w:r>
+        <w:rPr>
+          <w:b/>
+          <w:bCs/>
+          <w:sz w:val="22"/>
+          <w:szCs w:val="22"/>
+        </w:rPr>
+        <w:t>unknown</w:t>
+      </w:r>
+      <w:proofErr w:type="gramEnd"/>
+      <w:r>
+        <w:rPr>
+          <w:b/>
+          <w:bCs/>
+          <w:sz w:val="22"/>
+          <w:szCs w:val="22"/>
+        </w:rPr>
+        <w:t>.soft</w:t>
+      </w:r>
+      <w:proofErr w:type="spellEnd"/>
+      <w:r>
+        <w:rPr>
+          <w:b/>
+          <w:bCs/>
+          <w:sz w:val="22"/>
+          <w:szCs w:val="22"/>
+        </w:rPr>
+        <w:t>.</w:t>
       </w:r>
       <w:r>
         <w:rPr>
@@ -3619,6 +4363,7 @@
         </w:rPr>
         <w:t xml:space="preserve">: info@softuni-bulgaria.org, kiki@hotmail.co.uk, no-reply@github.com, s.peterson@mail.uu.net, </w:t>
       </w:r>
+      <w:proofErr w:type="spellStart"/>
       <w:r>
         <w:rPr>
           <w:rStyle w:val="InternetLink"/>
@@ -3629,6 +4374,7 @@
         </w:rPr>
         <w:t>info-bg@software-university.software.academy</w:t>
       </w:r>
+      <w:proofErr w:type="spellEnd"/>
       <w:r>
         <w:rPr>
           <w:color w:val="auto"/>
@@ -3689,7 +4435,16 @@
           <w:sz w:val="22"/>
           <w:szCs w:val="22"/>
         </w:rPr>
-        <w:t xml:space="preserve">, …@mail.bg, </w:t>
+        <w:t>, …@mail.bg</w:t>
+      </w:r>
+      <w:proofErr w:type="gramStart"/>
+      <w:r>
+        <w:rPr>
+          <w:color w:val="auto"/>
+          <w:sz w:val="22"/>
+          <w:szCs w:val="22"/>
+        </w:rPr>
+        <w:t xml:space="preserve">, </w:t>
       </w:r>
       <w:r>
         <w:rPr>
@@ -3699,16 +4454,9 @@
           <w:szCs w:val="22"/>
           <w:u w:val="none"/>
         </w:rPr>
-        <w:t>.info@info.info</w:t>
-      </w:r>
-      <w:r>
-        <w:rPr>
-          <w:color w:val="auto"/>
-          <w:sz w:val="22"/>
-          <w:szCs w:val="22"/>
-        </w:rPr>
-        <w:t xml:space="preserve">, </w:t>
-      </w:r>
+        <w:t>.</w:t>
+      </w:r>
+      <w:proofErr w:type="gramEnd"/>
       <w:r>
         <w:rPr>
           <w:rStyle w:val="InternetLink"/>
@@ -3717,7 +4465,7 @@
           <w:szCs w:val="22"/>
           <w:u w:val="none"/>
         </w:rPr>
-        <w:t>_steve@yahoo.cn</w:t>
+        <w:t>info@info.info</w:t>
       </w:r>
       <w:r>
         <w:rPr>
@@ -3725,7 +4473,7 @@
           <w:sz w:val="22"/>
           <w:szCs w:val="22"/>
         </w:rPr>
-        <w:t xml:space="preserve">, mike@helloworld, </w:t>
+        <w:t xml:space="preserve">, </w:t>
       </w:r>
       <w:r>
         <w:rPr>
@@ -3735,7 +4483,7 @@
           <w:szCs w:val="22"/>
           <w:u w:val="none"/>
         </w:rPr>
-        <w:t>mike@.unknown.soft</w:t>
+        <w:t>_steve@yahoo.cn</w:t>
       </w:r>
       <w:r>
         <w:rPr>
@@ -3743,7 +4491,73 @@
           <w:sz w:val="22"/>
           <w:szCs w:val="22"/>
         </w:rPr>
-        <w:t>., s.johnson@invalid-.</w:t>
+        <w:t xml:space="preserve">, </w:t>
+      </w:r>
+      <w:proofErr w:type="spellStart"/>
+      <w:r>
+        <w:rPr>
+          <w:color w:val="auto"/>
+          <w:sz w:val="22"/>
+          <w:szCs w:val="22"/>
+        </w:rPr>
+        <w:t>mike@helloworld</w:t>
+      </w:r>
+      <w:proofErr w:type="spellEnd"/>
+      <w:r>
+        <w:rPr>
+          <w:color w:val="auto"/>
+          <w:sz w:val="22"/>
+          <w:szCs w:val="22"/>
+        </w:rPr>
+        <w:t xml:space="preserve">, </w:t>
+      </w:r>
+      <w:r>
+        <w:rPr>
+          <w:rStyle w:val="InternetLink"/>
+          <w:color w:val="auto"/>
+          <w:sz w:val="22"/>
+          <w:szCs w:val="22"/>
+          <w:u w:val="none"/>
+        </w:rPr>
+        <w:t>mike@.</w:t>
+      </w:r>
+      <w:proofErr w:type="spellStart"/>
+      <w:r>
+        <w:rPr>
+          <w:rStyle w:val="InternetLink"/>
+          <w:color w:val="auto"/>
+          <w:sz w:val="22"/>
+          <w:szCs w:val="22"/>
+          <w:u w:val="none"/>
+        </w:rPr>
+        <w:t>unknown.soft</w:t>
+      </w:r>
+      <w:proofErr w:type="spellEnd"/>
+      <w:r>
+        <w:rPr>
+          <w:color w:val="auto"/>
+          <w:sz w:val="22"/>
+          <w:szCs w:val="22"/>
+        </w:rPr>
+        <w:t xml:space="preserve">., </w:t>
+      </w:r>
+      <w:proofErr w:type="spellStart"/>
+      <w:r>
+        <w:rPr>
+          <w:color w:val="auto"/>
+          <w:sz w:val="22"/>
+          <w:szCs w:val="22"/>
+        </w:rPr>
+        <w:t>s.johnson@invalid</w:t>
+      </w:r>
+      <w:proofErr w:type="spellEnd"/>
+      <w:r>
+        <w:rPr>
+          <w:color w:val="auto"/>
+          <w:sz w:val="22"/>
+          <w:szCs w:val="22"/>
+        </w:rPr>
+        <w:t>-.</w:t>
       </w:r>
     </w:p>
     <w:p>
@@ -3762,7 +4576,7 @@
           <w:szCs w:val="22"/>
         </w:rPr>
         <w:pict>
-          <v:shape id="_x0000_i1026" type="#_x0000_t75" style="width:117.5pt;height:30pt">
+          <v:shape id="_x0000_i1026" type="#_x0000_t75" style="width:117.75pt;height:30pt">
             <v:imagedata r:id="rId10" o:title="emailannot"/>
           </v:shape>
         </w:pict>
@@ -4242,11 +5056,19 @@
                 <w:rFonts w:ascii="Consolas" w:hAnsi="Consolas"/>
               </w:rPr>
             </w:pPr>
+            <w:proofErr w:type="spellStart"/>
             <w:r>
               <w:rPr>
                 <w:rFonts w:ascii="Consolas" w:hAnsi="Consolas"/>
               </w:rPr>
-              <w:t>penbo pen@yahoo.co.uk</w:t>
+              <w:t>penbo</w:t>
+            </w:r>
+            <w:proofErr w:type="spellEnd"/>
+            <w:r>
+              <w:rPr>
+                <w:rFonts w:ascii="Consolas" w:hAnsi="Consolas"/>
+              </w:rPr>
+              <w:t xml:space="preserve"> pen@yahoo.co.uk</w:t>
             </w:r>
           </w:p>
           <w:p>
@@ -4255,11 +5077,19 @@
                 <w:rFonts w:ascii="Consolas" w:hAnsi="Consolas"/>
               </w:rPr>
             </w:pPr>
+            <w:proofErr w:type="spellStart"/>
             <w:r>
               <w:rPr>
                 <w:rFonts w:ascii="Consolas" w:hAnsi="Consolas"/>
               </w:rPr>
-              <w:t>catLady stepheny.p@yahoo.co.uk</w:t>
+              <w:t>catLady</w:t>
+            </w:r>
+            <w:proofErr w:type="spellEnd"/>
+            <w:r>
+              <w:rPr>
+                <w:rFonts w:ascii="Consolas" w:hAnsi="Consolas"/>
+              </w:rPr>
+              <w:t xml:space="preserve"> stepheny.p@yahoo.co.uk</w:t>
             </w:r>
           </w:p>
         </w:tc>
@@ -4996,7 +5826,7 @@
                               <w:sz w:val="18"/>
                               <w:szCs w:val="18"/>
                             </w:rPr>
-                            <w:t>2</w:t>
+                            <w:t>5</w:t>
                           </w:r>
                           <w:r>
                             <w:rPr>
@@ -5117,7 +5947,7 @@
                         <w:sz w:val="18"/>
                         <w:szCs w:val="18"/>
                       </w:rPr>
-                      <w:t>2</w:t>
+                      <w:t>5</w:t>
                     </w:r>
                     <w:r>
                       <w:rPr>
@@ -5962,7 +6792,7 @@
                           <wp:extent cx="200025" cy="200025"/>
                           <wp:effectExtent l="0" t="0" r="9525" b="9525"/>
                           <wp:docPr id="11" name="Picture 11" title="Software University Foundation">
-                            <a:hlinkClick xmlns:a="http://schemas.openxmlformats.org/drawingml/2006/main" r:id="rId22"/>
+                            <a:hlinkClick xmlns:a="http://schemas.openxmlformats.org/drawingml/2006/main" r:id="rId1"/>
                           </wp:docPr>
                           <wp:cNvGraphicFramePr/>
                           <a:graphic xmlns:a="http://schemas.openxmlformats.org/drawingml/2006/main">
@@ -5970,7 +6800,7 @@
                               <pic:pic xmlns:pic="http://schemas.openxmlformats.org/drawingml/2006/picture">
                                 <pic:nvPicPr>
                                   <pic:cNvPr id="94" name="Picture 4" title="Software University Foundation">
-                                    <a:hlinkClick r:id="rId22"/>
+                                    <a:hlinkClick r:id="rId1"/>
                                   </pic:cNvPr>
                                   <pic:cNvPicPr/>
                                 </pic:nvPicPr>
@@ -6479,7 +7309,7 @@
         </mc:Choice>
         <mc:Fallback>
           <w:pict>
-            <v:line w14:anchorId="347997A6" id="Straight Connector 1" o:spid="_x0000_s1026" style="position:absolute;flip:y;z-index:251662336;visibility:visible;mso-wrap-style:square;mso-width-percent:0;mso-height-percent:0;mso-wrap-distance-left:9pt;mso-wrap-distance-top:0;mso-wrap-distance-right:9pt;mso-wrap-distance-bottom:0;mso-position-horizontal:absolute;mso-position-horizontal-relative:text;mso-position-vertical:absolute;mso-position-vertical-relative:text;mso-width-percent:0;mso-height-percent:0;mso-width-relative:margin;mso-height-relative:margin" from="-.35pt,11.2pt" to="520.45pt,11.2pt" o:gfxdata="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" strokecolor="#f37123" strokeweight="1pt">
+            <v:line w14:anchorId="633AD9BE" id="Straight Connector 1" o:spid="_x0000_s1026" style="position:absolute;flip:y;z-index:251662336;visibility:visible;mso-wrap-style:square;mso-width-percent:0;mso-height-percent:0;mso-wrap-distance-left:9pt;mso-wrap-distance-top:0;mso-wrap-distance-right:9pt;mso-wrap-distance-bottom:0;mso-position-horizontal:absolute;mso-position-horizontal-relative:text;mso-position-vertical:absolute;mso-position-vertical-relative:text;mso-width-percent:0;mso-height-percent:0;mso-width-relative:margin;mso-height-relative:margin" from="-.35pt,11.2pt" to="520.45pt,11.2pt" o:gfxdata="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" strokecolor="#f37123" strokeweight="1pt">
               <v:stroke endcap="round"/>
             </v:line>
           </w:pict>
@@ -8783,7 +9613,7 @@
 </file>
 
 <file path=customXml/itemProps1.xml><?xml version="1.0" encoding="utf-8"?>
-<ds:datastoreItem xmlns:ds="http://schemas.openxmlformats.org/officeDocument/2006/customXml" ds:itemID="{CC90D6C4-33C8-4A02-AF05-DB9811C380F6}">
+<ds:datastoreItem xmlns:ds="http://schemas.openxmlformats.org/officeDocument/2006/customXml" ds:itemID="{0F06C1D5-AE9E-44CE-B7C1-206A58555E27}">
   <ds:schemaRefs>
     <ds:schemaRef ds:uri="http://schemas.openxmlformats.org/officeDocument/2006/bibliography"/>
   </ds:schemaRefs>

</xml_diff>

<commit_message>
Finish Spring Data Code First Exercise
</commit_message>
<xml_diff>
--- a/Software Engineering/Java DB Fundamentals/Databases Advanced - Hibernate/04. Spring Data Code First/Exercise Assignment/04. DB-Advanced-Hibernate-Hibernate-Code-First-Exercises.docx
+++ b/Software Engineering/Java DB Fundamentals/Databases Advanced - Hibernate/04. Spring Data Code First/Exercise Assignment/04. DB-Advanced-Hibernate-Hibernate-Code-First-Exercises.docx
@@ -943,18 +943,10 @@
         </w:rPr>
       </w:pPr>
       <w:r>
-        <w:t xml:space="preserve">1 special symbol </w:t>
-      </w:r>
-      <w:proofErr w:type="gramStart"/>
-      <w:r>
-        <w:t>(</w:t>
-      </w:r>
-      <w:r>
-        <w:t>!,</w:t>
-      </w:r>
-      <w:proofErr w:type="gramEnd"/>
-      <w:r>
-        <w:t xml:space="preserve"> @, #, $, %, ^, &amp;, *, (, ), _, +, &lt;, &gt;, ?</w:t>
+        <w:t>1 special symbol (</w:t>
+      </w:r>
+      <w:r>
+        <w:t>!, @, #, $, %, ^, &amp;, *, (, ), _, +, &lt;, &gt;, ?</w:t>
       </w:r>
       <w:r>
         <w:t>)</w:t>
@@ -1780,7 +1772,7 @@
           <w:b/>
           <w:lang w:val="en-GB"/>
         </w:rPr>
-        <w:t>ypes</w:t>
+        <w:t>ype</w:t>
       </w:r>
       <w:proofErr w:type="spellEnd"/>
       <w:r>
@@ -1865,7 +1857,7 @@
           <w:b/>
           <w:lang w:val="en-GB"/>
         </w:rPr>
-        <w:t>ypes</w:t>
+        <w:t>ype</w:t>
       </w:r>
       <w:proofErr w:type="spellEnd"/>
       <w:r>
@@ -3510,58 +3502,55 @@
         <w:t>He offered you to give you the fit note for free if you help him. You decided that’s a great opportunity to save 20 leva and go out tonight with friends and also you would expand your portfolio with 1 project.</w:t>
       </w:r>
       <w:r>
+        <w:t xml:space="preserve"> // </w:t>
+      </w:r>
+      <w:r>
+        <w:t>R</w:t>
+      </w:r>
+      <w:r>
+        <w:t>est in peace</w:t>
+      </w:r>
+      <w:r>
+        <w:t>,</w:t>
+      </w:r>
+      <w:r>
+        <w:t xml:space="preserve"> English</w:t>
+      </w:r>
+      <w:r>
+        <w:t>.</w:t>
+      </w:r>
+    </w:p>
+    <w:p>
+      <w:r>
+        <w:t xml:space="preserve">Your task is to design a database using the Code First approach. The GP needs to keep information about his patients. Each patient has first name, last name, </w:t>
+      </w:r>
+      <w:r>
+        <w:t xml:space="preserve">address, </w:t>
+      </w:r>
+      <w:r>
+        <w:t>email,</w:t>
+      </w:r>
+      <w:r>
+        <w:t xml:space="preserve"> date of birth,</w:t>
+      </w:r>
+      <w:r>
+        <w:t xml:space="preserve"> picture,</w:t>
+      </w:r>
+      <w:r>
+        <w:t xml:space="preserve"> information whether he has medical insurance or not and should keep history about all his visitations, diagnoses and prescribed medicaments</w:t>
+      </w:r>
+      <w:r>
+        <w:t xml:space="preserve">. Each visitation has date and comments. Each diagnose has </w:t>
+      </w:r>
+      <w:r>
+        <w:t>name and comments for it. Each medicament has name.</w:t>
+      </w:r>
+      <w:r>
+        <w:t xml:space="preserve"> Make sure all data is validated before inserting in the database.</w:t>
+      </w:r>
+      <w:r>
         <w:t xml:space="preserve"> </w:t>
       </w:r>
-      <w:r>
-        <w:t xml:space="preserve">// </w:t>
-      </w:r>
-      <w:r>
-        <w:t>R</w:t>
-      </w:r>
-      <w:r>
-        <w:t>est in peace</w:t>
-      </w:r>
-      <w:r>
-        <w:t>,</w:t>
-      </w:r>
-      <w:r>
-        <w:t xml:space="preserve"> English</w:t>
-      </w:r>
-      <w:r>
-        <w:t>.</w:t>
-      </w:r>
-    </w:p>
-    <w:p>
-      <w:r>
-        <w:t xml:space="preserve">Your task is to design a database using the Code First approach. The GP needs to keep information about his patients. Each patient has first name, last name, </w:t>
-      </w:r>
-      <w:r>
-        <w:t xml:space="preserve">address, </w:t>
-      </w:r>
-      <w:r>
-        <w:t>email,</w:t>
-      </w:r>
-      <w:r>
-        <w:t xml:space="preserve"> date of birth,</w:t>
-      </w:r>
-      <w:r>
-        <w:t xml:space="preserve"> picture,</w:t>
-      </w:r>
-      <w:r>
-        <w:t xml:space="preserve"> information whether he has medical insurance or not and should keep history about all his visitations, diagnoses and prescribed medicaments</w:t>
-      </w:r>
-      <w:r>
-        <w:t xml:space="preserve">. Each visitation has date and comments. Each diagnose has </w:t>
-      </w:r>
-      <w:r>
-        <w:t>name and comments for it. Each medicament has name.</w:t>
-      </w:r>
-      <w:r>
-        <w:t xml:space="preserve"> Make sure all data is validated before inserting in the database.</w:t>
-      </w:r>
-      <w:r>
-        <w:t xml:space="preserve"> </w:t>
-      </w:r>
     </w:p>
     <w:p>
       <w:pPr>
@@ -3576,12 +3565,7 @@
         <w:t xml:space="preserve">Make console based user interface so the doctor can </w:t>
       </w:r>
       <w:r>
-        <w:t>use easi</w:t>
-      </w:r>
-      <w:bookmarkStart w:id="0" w:name="_GoBack"/>
-      <w:bookmarkEnd w:id="0"/>
-      <w:r>
-        <w:t>ly the database.</w:t>
+        <w:t>use easily the database.</w:t>
       </w:r>
     </w:p>
     <w:p>
@@ -3638,7 +3622,10 @@
         <w:t>nd</w:t>
       </w:r>
       <w:r>
-        <w:t xml:space="preserve"> task. Now the user should have born town and currently living in town. The town has name and country where is he placed.</w:t>
+        <w:t xml:space="preserve"> task. Now the user should have born town and currently living in town. The town</w:t>
+      </w:r>
+      <w:r>
+        <w:t xml:space="preserve"> has name and country.</w:t>
       </w:r>
       <w:r>
         <w:t xml:space="preserve"> Migrate the database with the new schema of the table and make sure no data is lost when updating</w:t>
@@ -3646,6 +3633,8 @@
       <w:r>
         <w:t>.</w:t>
       </w:r>
+      <w:bookmarkStart w:id="0" w:name="_GoBack"/>
+      <w:bookmarkEnd w:id="0"/>
     </w:p>
     <w:p>
       <w:pPr>
@@ -3922,7 +3911,6 @@
         <w:t>", "</w:t>
       </w:r>
       <w:proofErr w:type="spellStart"/>
-      <w:proofErr w:type="gramStart"/>
       <w:r>
         <w:rPr>
           <w:b/>
@@ -3933,7 +3921,6 @@
         <w:t>s.johnson</w:t>
       </w:r>
       <w:proofErr w:type="spellEnd"/>
-      <w:proofErr w:type="gramEnd"/>
       <w:r>
         <w:rPr>
           <w:sz w:val="22"/>
@@ -4007,23 +3994,7 @@
           <w:sz w:val="22"/>
           <w:szCs w:val="22"/>
         </w:rPr>
-        <w:t>", "</w:t>
-      </w:r>
-      <w:proofErr w:type="gramStart"/>
-      <w:r>
-        <w:rPr>
-          <w:sz w:val="22"/>
-          <w:szCs w:val="22"/>
-        </w:rPr>
-        <w:t>.....</w:t>
-      </w:r>
-      <w:proofErr w:type="gramEnd"/>
-      <w:r>
-        <w:rPr>
-          <w:sz w:val="22"/>
-          <w:szCs w:val="22"/>
-        </w:rPr>
-        <w:t>", "</w:t>
+        <w:t>", ".....", "</w:t>
       </w:r>
       <w:proofErr w:type="spellStart"/>
       <w:r>
@@ -4238,15 +4209,7 @@
           <w:sz w:val="22"/>
           <w:szCs w:val="22"/>
         </w:rPr>
-        <w:t xml:space="preserve">", </w:t>
-      </w:r>
-      <w:proofErr w:type="gramStart"/>
-      <w:r>
-        <w:rPr>
-          <w:sz w:val="22"/>
-          <w:szCs w:val="22"/>
-        </w:rPr>
-        <w:t>"</w:t>
+        <w:t>", "</w:t>
       </w:r>
       <w:r>
         <w:rPr>
@@ -4265,17 +4228,7 @@
           <w:sz w:val="22"/>
           <w:szCs w:val="22"/>
         </w:rPr>
-        <w:t>unknown</w:t>
-      </w:r>
-      <w:proofErr w:type="gramEnd"/>
-      <w:r>
-        <w:rPr>
-          <w:b/>
-          <w:bCs/>
-          <w:sz w:val="22"/>
-          <w:szCs w:val="22"/>
-        </w:rPr>
-        <w:t>.soft</w:t>
+        <w:t>unknown.soft</w:t>
       </w:r>
       <w:proofErr w:type="spellEnd"/>
       <w:r>
@@ -4435,16 +4388,7 @@
           <w:sz w:val="22"/>
           <w:szCs w:val="22"/>
         </w:rPr>
-        <w:t>, …@mail.bg</w:t>
-      </w:r>
-      <w:proofErr w:type="gramStart"/>
-      <w:r>
-        <w:rPr>
-          <w:color w:val="auto"/>
-          <w:sz w:val="22"/>
-          <w:szCs w:val="22"/>
-        </w:rPr>
-        <w:t xml:space="preserve">, </w:t>
+        <w:t xml:space="preserve">, …@mail.bg, </w:t>
       </w:r>
       <w:r>
         <w:rPr>
@@ -4454,18 +4398,7 @@
           <w:szCs w:val="22"/>
           <w:u w:val="none"/>
         </w:rPr>
-        <w:t>.</w:t>
-      </w:r>
-      <w:proofErr w:type="gramEnd"/>
-      <w:r>
-        <w:rPr>
-          <w:rStyle w:val="InternetLink"/>
-          <w:color w:val="auto"/>
-          <w:sz w:val="22"/>
-          <w:szCs w:val="22"/>
-          <w:u w:val="none"/>
-        </w:rPr>
-        <w:t>info@info.info</w:t>
+        <w:t>.info@info.info</w:t>
       </w:r>
       <w:r>
         <w:rPr>
@@ -5826,7 +5759,7 @@
                               <w:sz w:val="18"/>
                               <w:szCs w:val="18"/>
                             </w:rPr>
-                            <w:t>5</w:t>
+                            <w:t>4</w:t>
                           </w:r>
                           <w:r>
                             <w:rPr>
@@ -5947,7 +5880,7 @@
                         <w:sz w:val="18"/>
                         <w:szCs w:val="18"/>
                       </w:rPr>
-                      <w:t>5</w:t>
+                      <w:t>4</w:t>
                     </w:r>
                     <w:r>
                       <w:rPr>
@@ -7309,7 +7242,7 @@
         </mc:Choice>
         <mc:Fallback>
           <w:pict>
-            <v:line w14:anchorId="633AD9BE" id="Straight Connector 1" o:spid="_x0000_s1026" style="position:absolute;flip:y;z-index:251662336;visibility:visible;mso-wrap-style:square;mso-width-percent:0;mso-height-percent:0;mso-wrap-distance-left:9pt;mso-wrap-distance-top:0;mso-wrap-distance-right:9pt;mso-wrap-distance-bottom:0;mso-position-horizontal:absolute;mso-position-horizontal-relative:text;mso-position-vertical:absolute;mso-position-vertical-relative:text;mso-width-percent:0;mso-height-percent:0;mso-width-relative:margin;mso-height-relative:margin" from="-.35pt,11.2pt" to="520.45pt,11.2pt" o:gfxdata="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" strokecolor="#f37123" strokeweight="1pt">
+            <v:line w14:anchorId="717736D9" id="Straight Connector 1" o:spid="_x0000_s1026" style="position:absolute;flip:y;z-index:251662336;visibility:visible;mso-wrap-style:square;mso-width-percent:0;mso-height-percent:0;mso-wrap-distance-left:9pt;mso-wrap-distance-top:0;mso-wrap-distance-right:9pt;mso-wrap-distance-bottom:0;mso-position-horizontal:absolute;mso-position-horizontal-relative:text;mso-position-vertical:absolute;mso-position-vertical-relative:text;mso-width-percent:0;mso-height-percent:0;mso-width-relative:margin;mso-height-relative:margin" from="-.35pt,11.2pt" to="520.45pt,11.2pt" o:gfxdata="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" strokecolor="#f37123" strokeweight="1pt">
               <v:stroke endcap="round"/>
             </v:line>
           </w:pict>
@@ -9613,7 +9546,7 @@
 </file>
 
 <file path=customXml/itemProps1.xml><?xml version="1.0" encoding="utf-8"?>
-<ds:datastoreItem xmlns:ds="http://schemas.openxmlformats.org/officeDocument/2006/customXml" ds:itemID="{0F06C1D5-AE9E-44CE-B7C1-206A58555E27}">
+<ds:datastoreItem xmlns:ds="http://schemas.openxmlformats.org/officeDocument/2006/customXml" ds:itemID="{0191EA8B-7ED2-4327-A7CA-7477F7AEBAD6}">
   <ds:schemaRefs>
     <ds:schemaRef ds:uri="http://schemas.openxmlformats.org/officeDocument/2006/bibliography"/>
   </ds:schemaRefs>

</xml_diff>